<commit_message>
"Riscritta parte di gestione attacco"
</commit_message>
<xml_diff>
--- a/Uml e spiegazioni classi/NUOVE CONVENZIONI UTILI PER LE ARMI.docx
+++ b/Uml e spiegazioni classi/NUOVE CONVENZIONI UTILI PER LE ARMI.docx
@@ -160,7 +160,66 @@
       </w:r>
       <w:proofErr w:type="spellEnd"/>
       <w:r>
-        <w:t>, poi di un’altra casella dando il secondo damage.</w:t>
+        <w:t xml:space="preserve">, poi di un’altra casella dando il secondo </w:t>
+      </w:r>
+      <w:proofErr w:type="spellStart"/>
+      <w:r>
+        <w:t>damage</w:t>
+      </w:r>
+      <w:proofErr w:type="spellEnd"/>
+      <w:r>
+        <w:t>.</w:t>
+      </w:r>
+    </w:p>
+    <w:p>
+      <w:pPr>
+        <w:pStyle w:val="Paragrafoelenco"/>
+        <w:numPr>
+          <w:ilvl w:val="0"/>
+          <w:numId w:val="1"/>
+        </w:numPr>
+      </w:pPr>
+      <w:r>
+        <w:t>Se ho un’arma di tipo cardinal con una distanza diversa da 0 significa che il bersaglio deve essere anche visibile, tale distanza indica inoltre fino a che distanza posso attaccare un nemico</w:t>
+      </w:r>
+    </w:p>
+    <w:p>
+      <w:pPr>
+        <w:pStyle w:val="Paragrafoelenco"/>
+        <w:numPr>
+          <w:ilvl w:val="0"/>
+          <w:numId w:val="1"/>
+        </w:numPr>
+      </w:pPr>
+      <w:r>
+        <w:t xml:space="preserve">Se i </w:t>
+      </w:r>
+      <w:proofErr w:type="spellStart"/>
+      <w:r>
+        <w:t>move</w:t>
+      </w:r>
+      <w:r>
+        <w:t>me</w:t>
+      </w:r>
+      <w:proofErr w:type="spellEnd"/>
+      <w:r>
+        <w:t xml:space="preserve"> / </w:t>
+      </w:r>
+      <w:proofErr w:type="spellStart"/>
+      <w:r>
+        <w:t>moveyou</w:t>
+      </w:r>
+      <w:proofErr w:type="spellEnd"/>
+      <w:r>
+        <w:t xml:space="preserve"> sono </w:t>
+      </w:r>
+      <w:proofErr w:type="spellStart"/>
+      <w:r>
+        <w:t>sono</w:t>
+      </w:r>
+      <w:proofErr w:type="spellEnd"/>
+      <w:r>
+        <w:t xml:space="preserve"> superiori a 5 significa che sto spostando il giocatore prima di svolgere l’attacco</w:t>
       </w:r>
       <w:bookmarkStart w:id="0" w:name="_GoBack"/>
       <w:bookmarkEnd w:id="0"/>
@@ -395,6 +454,7 @@
     <w:lsdException w:name="HTML Sample" w:semiHidden="1" w:unhideWhenUsed="1"/>
     <w:lsdException w:name="HTML Typewriter" w:semiHidden="1" w:unhideWhenUsed="1"/>
     <w:lsdException w:name="HTML Variable" w:semiHidden="1" w:unhideWhenUsed="1"/>
+    <w:lsdException w:name="Normal Table" w:semiHidden="1" w:unhideWhenUsed="1"/>
     <w:lsdException w:name="annotation subject" w:semiHidden="1" w:unhideWhenUsed="1"/>
     <w:lsdException w:name="No List" w:semiHidden="1" w:unhideWhenUsed="1"/>
     <w:lsdException w:name="Outline List 1" w:semiHidden="1" w:unhideWhenUsed="1"/>
@@ -441,8 +501,10 @@
     <w:lsdException w:name="Table Subtle 2" w:semiHidden="1" w:unhideWhenUsed="1"/>
     <w:lsdException w:name="Table Web 1" w:semiHidden="1" w:unhideWhenUsed="1"/>
     <w:lsdException w:name="Table Web 2" w:semiHidden="1" w:unhideWhenUsed="1"/>
+    <w:lsdException w:name="Table Web 3" w:semiHidden="1" w:unhideWhenUsed="1"/>
     <w:lsdException w:name="Balloon Text" w:semiHidden="1" w:unhideWhenUsed="1"/>
     <w:lsdException w:name="Table Grid" w:uiPriority="39"/>
+    <w:lsdException w:name="Table Theme" w:semiHidden="1" w:unhideWhenUsed="1"/>
     <w:lsdException w:name="Placeholder Text" w:semiHidden="1"/>
     <w:lsdException w:name="No Spacing" w:uiPriority="1" w:qFormat="1"/>
     <w:lsdException w:name="Light Shading" w:uiPriority="60"/>

</xml_diff>

<commit_message>
"implementata parte cell effect tranne su attacchi cardinal"
</commit_message>
<xml_diff>
--- a/Uml e spiegazioni classi/NUOVE CONVENZIONI UTILI PER LE ARMI.docx
+++ b/Uml e spiegazioni classi/NUOVE CONVENZIONI UTILI PER LE ARMI.docx
@@ -72,8 +72,16 @@
         </w:numPr>
       </w:pPr>
       <w:r>
-        <w:t>Nel caso in cui la cella avesse un id pari a 4 significa che sto colpendo tutte le caselle della stessa stanza</w:t>
-      </w:r>
+        <w:t xml:space="preserve">Nel caso in cui la cella avesse un id pari a </w:t>
+      </w:r>
+      <w:r>
+        <w:t>9</w:t>
+      </w:r>
+      <w:r>
+        <w:t xml:space="preserve"> significa che sto colpendo tutte le caselle della stessa stanza</w:t>
+      </w:r>
+      <w:bookmarkStart w:id="0" w:name="_GoBack"/>
+      <w:bookmarkEnd w:id="0"/>
     </w:p>
     <w:p>
       <w:pPr>
@@ -221,8 +229,6 @@
       <w:r>
         <w:t xml:space="preserve"> superiori a 5 significa che sto spostando il giocatore prima di svolgere l’attacco</w:t>
       </w:r>
-      <w:bookmarkStart w:id="0" w:name="_GoBack"/>
-      <w:bookmarkEnd w:id="0"/>
     </w:p>
     <w:sectPr>
       <w:pgSz w:w="11906" w:h="16838"/>

</xml_diff>